<commit_message>
added validation for stacked chart and updated output.docx
</commit_message>
<xml_diff>
--- a/Blueprint/CSP 586 Project - Hegde,Nagaraj/OUTPUTS.docx
+++ b/Blueprint/CSP 586 Project - Hegde,Nagaraj/OUTPUTS.docx
@@ -860,7 +860,51 @@
           <w:sz w:val="28"/>
           <w:szCs w:val="28"/>
         </w:rPr>
-        <w:t>9: Statistics Error if Categorical and more than one Numerical values are chosen</w:t>
+        <w:t>9: Statistics Error</w:t>
+      </w:r>
+      <w:r>
+        <w:rPr>
+          <w:sz w:val="28"/>
+          <w:szCs w:val="28"/>
+        </w:rPr>
+        <w:t>:</w:t>
+      </w:r>
+      <w:r>
+        <w:rPr>
+          <w:sz w:val="28"/>
+          <w:szCs w:val="28"/>
+        </w:rPr>
+        <w:t xml:space="preserve"> if </w:t>
+      </w:r>
+      <w:proofErr w:type="spellStart"/>
+      <w:r>
+        <w:rPr>
+          <w:sz w:val="28"/>
+          <w:szCs w:val="28"/>
+        </w:rPr>
+        <w:t>atleast</w:t>
+      </w:r>
+      <w:proofErr w:type="spellEnd"/>
+      <w:r>
+        <w:rPr>
+          <w:sz w:val="28"/>
+          <w:szCs w:val="28"/>
+        </w:rPr>
+        <w:t xml:space="preserve"> one </w:t>
+      </w:r>
+      <w:r>
+        <w:rPr>
+          <w:sz w:val="28"/>
+          <w:szCs w:val="28"/>
+        </w:rPr>
+        <w:t xml:space="preserve">Categorical </w:t>
+      </w:r>
+      <w:r>
+        <w:rPr>
+          <w:sz w:val="28"/>
+          <w:szCs w:val="28"/>
+        </w:rPr>
+        <w:t>filter is applied</w:t>
       </w:r>
       <w:r>
         <w:rPr>
@@ -870,9 +914,9 @@
         </w:rPr>
         <w:drawing>
           <wp:inline distT="0" distB="0" distL="0" distR="0">
-            <wp:extent cx="7398385" cy="4161155"/>
+            <wp:extent cx="7400290" cy="3987210"/>
             <wp:effectExtent l="0" t="0" r="0" b="0"/>
-            <wp:docPr id="9" name="Picture 9" descr="C:\Users\Raj\AppData\Local\Microsoft\Windows\INetCache\Content.Word\statstics_error.png"/>
+            <wp:docPr id="10" name="Picture 10" descr="C:\Users\sudhi\AppData\Local\Microsoft\Windows\INetCache\Content.Word\Capture.1PNG.PNG"/>
             <wp:cNvGraphicFramePr>
               <a:graphicFrameLocks xmlns:a="http://schemas.openxmlformats.org/drawingml/2006/main" noChangeAspect="1"/>
             </wp:cNvGraphicFramePr>
@@ -880,13 +924,348 @@
               <a:graphicData uri="http://schemas.openxmlformats.org/drawingml/2006/picture">
                 <pic:pic xmlns:pic="http://schemas.openxmlformats.org/drawingml/2006/picture">
                   <pic:nvPicPr>
-                    <pic:cNvPr id="0" name="Picture 9" descr="C:\Users\Raj\AppData\Local\Microsoft\Windows\INetCache\Content.Word\statstics_error.png"/>
+                    <pic:cNvPr id="0" name="Picture 1" descr="C:\Users\sudhi\AppData\Local\Microsoft\Windows\INetCache\Content.Word\Capture.1PNG.PNG"/>
                     <pic:cNvPicPr>
                       <a:picLocks noChangeAspect="1" noChangeArrowheads="1"/>
                     </pic:cNvPicPr>
                   </pic:nvPicPr>
                   <pic:blipFill>
-                    <a:blip r:embed="rId12" cstate="print">
+                    <a:blip r:embed="rId12">
+                      <a:extLst>
+                        <a:ext uri="{28A0092B-C50C-407E-A947-70E740481C1C}">
+                          <a14:useLocalDpi xmlns:a14="http://schemas.microsoft.com/office/drawing/2010/main" val="0"/>
+                        </a:ext>
+                      </a:extLst>
+                    </a:blip>
+                    <a:srcRect/>
+                    <a:stretch>
+                      <a:fillRect/>
+                    </a:stretch>
+                  </pic:blipFill>
+                  <pic:spPr bwMode="auto">
+                    <a:xfrm>
+                      <a:off x="0" y="0"/>
+                      <a:ext cx="7401680" cy="3987959"/>
+                    </a:xfrm>
+                    <a:prstGeom prst="rect">
+                      <a:avLst/>
+                    </a:prstGeom>
+                    <a:noFill/>
+                    <a:ln>
+                      <a:noFill/>
+                    </a:ln>
+                  </pic:spPr>
+                </pic:pic>
+              </a:graphicData>
+            </a:graphic>
+          </wp:inline>
+        </w:drawing>
+      </w:r>
+    </w:p>
+    <w:p>
+      <w:pPr>
+        <w:rPr>
+          <w:sz w:val="28"/>
+          <w:szCs w:val="28"/>
+        </w:rPr>
+      </w:pPr>
+    </w:p>
+    <w:p>
+      <w:pPr>
+        <w:rPr>
+          <w:sz w:val="28"/>
+          <w:szCs w:val="28"/>
+        </w:rPr>
+      </w:pPr>
+    </w:p>
+    <w:p>
+      <w:pPr>
+        <w:rPr>
+          <w:sz w:val="28"/>
+          <w:szCs w:val="28"/>
+        </w:rPr>
+      </w:pPr>
+      <w:r>
+        <w:rPr>
+          <w:sz w:val="28"/>
+          <w:szCs w:val="28"/>
+        </w:rPr>
+        <w:t>10.</w:t>
+      </w:r>
+      <w:r>
+        <w:rPr>
+          <w:sz w:val="28"/>
+          <w:szCs w:val="28"/>
+        </w:rPr>
+        <w:t xml:space="preserve"> </w:t>
+      </w:r>
+      <w:r>
+        <w:rPr>
+          <w:sz w:val="28"/>
+          <w:szCs w:val="28"/>
+        </w:rPr>
+        <w:t>Statistics Error</w:t>
+      </w:r>
+      <w:r>
+        <w:rPr>
+          <w:sz w:val="28"/>
+          <w:szCs w:val="28"/>
+        </w:rPr>
+        <w:t>:</w:t>
+      </w:r>
+      <w:r>
+        <w:rPr>
+          <w:sz w:val="28"/>
+          <w:szCs w:val="28"/>
+        </w:rPr>
+        <w:t xml:space="preserve"> if </w:t>
+      </w:r>
+      <w:r>
+        <w:rPr>
+          <w:sz w:val="28"/>
+          <w:szCs w:val="28"/>
+        </w:rPr>
+        <w:t>more than one numerical filter is applied</w:t>
+      </w:r>
+    </w:p>
+    <w:p>
+      <w:pPr>
+        <w:rPr>
+          <w:sz w:val="28"/>
+          <w:szCs w:val="28"/>
+        </w:rPr>
+      </w:pPr>
+      <w:r>
+        <w:rPr>
+          <w:noProof/>
+        </w:rPr>
+        <w:drawing>
+          <wp:inline distT="0" distB="0" distL="0" distR="0">
+            <wp:extent cx="7406039" cy="3763925"/>
+            <wp:effectExtent l="0" t="0" r="4445" b="8255"/>
+            <wp:docPr id="13" name="Picture 13" descr="C:\Users\sudhi\AppData\Local\Microsoft\Windows\INetCache\Content.Word\Capture3.png"/>
+            <wp:cNvGraphicFramePr>
+              <a:graphicFrameLocks xmlns:a="http://schemas.openxmlformats.org/drawingml/2006/main" noChangeAspect="1"/>
+            </wp:cNvGraphicFramePr>
+            <a:graphic xmlns:a="http://schemas.openxmlformats.org/drawingml/2006/main">
+              <a:graphicData uri="http://schemas.openxmlformats.org/drawingml/2006/picture">
+                <pic:pic xmlns:pic="http://schemas.openxmlformats.org/drawingml/2006/picture">
+                  <pic:nvPicPr>
+                    <pic:cNvPr id="0" name="Picture 2" descr="C:\Users\sudhi\AppData\Local\Microsoft\Windows\INetCache\Content.Word\Capture3.png"/>
+                    <pic:cNvPicPr>
+                      <a:picLocks noChangeAspect="1" noChangeArrowheads="1"/>
+                    </pic:cNvPicPr>
+                  </pic:nvPicPr>
+                  <pic:blipFill>
+                    <a:blip r:embed="rId13">
+                      <a:extLst>
+                        <a:ext uri="{28A0092B-C50C-407E-A947-70E740481C1C}">
+                          <a14:useLocalDpi xmlns:a14="http://schemas.microsoft.com/office/drawing/2010/main" val="0"/>
+                        </a:ext>
+                      </a:extLst>
+                    </a:blip>
+                    <a:srcRect/>
+                    <a:stretch>
+                      <a:fillRect/>
+                    </a:stretch>
+                  </pic:blipFill>
+                  <pic:spPr bwMode="auto">
+                    <a:xfrm>
+                      <a:off x="0" y="0"/>
+                      <a:ext cx="7412334" cy="3767124"/>
+                    </a:xfrm>
+                    <a:prstGeom prst="rect">
+                      <a:avLst/>
+                    </a:prstGeom>
+                    <a:noFill/>
+                    <a:ln>
+                      <a:noFill/>
+                    </a:ln>
+                  </pic:spPr>
+                </pic:pic>
+              </a:graphicData>
+            </a:graphic>
+          </wp:inline>
+        </w:drawing>
+      </w:r>
+    </w:p>
+    <w:p>
+      <w:pPr>
+        <w:rPr>
+          <w:sz w:val="28"/>
+          <w:szCs w:val="28"/>
+        </w:rPr>
+      </w:pPr>
+    </w:p>
+    <w:p>
+      <w:pPr>
+        <w:rPr>
+          <w:sz w:val="28"/>
+          <w:szCs w:val="28"/>
+        </w:rPr>
+      </w:pPr>
+      <w:r>
+        <w:rPr>
+          <w:sz w:val="28"/>
+          <w:szCs w:val="28"/>
+        </w:rPr>
+        <w:t>11</w:t>
+      </w:r>
+      <w:r>
+        <w:rPr>
+          <w:sz w:val="28"/>
+          <w:szCs w:val="28"/>
+        </w:rPr>
+        <w:t>.</w:t>
+      </w:r>
+      <w:r>
+        <w:rPr>
+          <w:sz w:val="28"/>
+          <w:szCs w:val="28"/>
+        </w:rPr>
+        <w:t xml:space="preserve"> </w:t>
+      </w:r>
+      <w:r>
+        <w:rPr>
+          <w:sz w:val="28"/>
+          <w:szCs w:val="28"/>
+        </w:rPr>
+        <w:t>Stacked Chart Error: If numerical filter is applied and Stacked Chart is selected</w:t>
+      </w:r>
+    </w:p>
+    <w:p>
+      <w:pPr>
+        <w:rPr>
+          <w:sz w:val="28"/>
+          <w:szCs w:val="28"/>
+        </w:rPr>
+      </w:pPr>
+      <w:r>
+        <w:rPr>
+          <w:noProof/>
+        </w:rPr>
+        <w:drawing>
+          <wp:inline distT="0" distB="0" distL="0" distR="0">
+            <wp:extent cx="7405663" cy="4040372"/>
+            <wp:effectExtent l="0" t="0" r="5080" b="0"/>
+            <wp:docPr id="14" name="Picture 14" descr="C:\Users\sudhi\AppData\Local\Microsoft\Windows\INetCache\Content.Word\Capture.png"/>
+            <wp:cNvGraphicFramePr>
+              <a:graphicFrameLocks xmlns:a="http://schemas.openxmlformats.org/drawingml/2006/main" noChangeAspect="1"/>
+            </wp:cNvGraphicFramePr>
+            <a:graphic xmlns:a="http://schemas.openxmlformats.org/drawingml/2006/main">
+              <a:graphicData uri="http://schemas.openxmlformats.org/drawingml/2006/picture">
+                <pic:pic xmlns:pic="http://schemas.openxmlformats.org/drawingml/2006/picture">
+                  <pic:nvPicPr>
+                    <pic:cNvPr id="0" name="Picture 4" descr="C:\Users\sudhi\AppData\Local\Microsoft\Windows\INetCache\Content.Word\Capture.png"/>
+                    <pic:cNvPicPr>
+                      <a:picLocks noChangeAspect="1" noChangeArrowheads="1"/>
+                    </pic:cNvPicPr>
+                  </pic:nvPicPr>
+                  <pic:blipFill>
+                    <a:blip r:embed="rId14">
+                      <a:extLst>
+                        <a:ext uri="{28A0092B-C50C-407E-A947-70E740481C1C}">
+                          <a14:useLocalDpi xmlns:a14="http://schemas.microsoft.com/office/drawing/2010/main" val="0"/>
+                        </a:ext>
+                      </a:extLst>
+                    </a:blip>
+                    <a:srcRect/>
+                    <a:stretch>
+                      <a:fillRect/>
+                    </a:stretch>
+                  </pic:blipFill>
+                  <pic:spPr bwMode="auto">
+                    <a:xfrm>
+                      <a:off x="0" y="0"/>
+                      <a:ext cx="7414917" cy="4045421"/>
+                    </a:xfrm>
+                    <a:prstGeom prst="rect">
+                      <a:avLst/>
+                    </a:prstGeom>
+                    <a:noFill/>
+                    <a:ln>
+                      <a:noFill/>
+                    </a:ln>
+                  </pic:spPr>
+                </pic:pic>
+              </a:graphicData>
+            </a:graphic>
+          </wp:inline>
+        </w:drawing>
+      </w:r>
+    </w:p>
+    <w:p>
+      <w:pPr>
+        <w:rPr>
+          <w:sz w:val="28"/>
+          <w:szCs w:val="28"/>
+        </w:rPr>
+      </w:pPr>
+    </w:p>
+    <w:p>
+      <w:pPr>
+        <w:rPr>
+          <w:sz w:val="28"/>
+          <w:szCs w:val="28"/>
+        </w:rPr>
+      </w:pPr>
+      <w:r>
+        <w:rPr>
+          <w:sz w:val="28"/>
+          <w:szCs w:val="28"/>
+        </w:rPr>
+        <w:lastRenderedPageBreak/>
+        <w:t>12</w:t>
+      </w:r>
+      <w:r>
+        <w:rPr>
+          <w:sz w:val="28"/>
+          <w:szCs w:val="28"/>
+        </w:rPr>
+        <w:t xml:space="preserve">: </w:t>
+      </w:r>
+      <w:proofErr w:type="spellStart"/>
+      <w:r>
+        <w:rPr>
+          <w:sz w:val="28"/>
+          <w:szCs w:val="28"/>
+        </w:rPr>
+        <w:t>Statistcs_PIE</w:t>
+      </w:r>
+      <w:proofErr w:type="spellEnd"/>
+    </w:p>
+    <w:p>
+      <w:pPr>
+        <w:rPr>
+          <w:sz w:val="28"/>
+          <w:szCs w:val="28"/>
+        </w:rPr>
+      </w:pPr>
+      <w:r>
+        <w:rPr>
+          <w:noProof/>
+          <w:sz w:val="28"/>
+          <w:szCs w:val="28"/>
+        </w:rPr>
+        <w:drawing>
+          <wp:inline distT="0" distB="0" distL="0" distR="0">
+            <wp:extent cx="7398385" cy="4161155"/>
+            <wp:effectExtent l="0" t="0" r="0" b="0"/>
+            <wp:docPr id="11" name="Picture 11" descr="C:\Users\Raj\AppData\Local\Microsoft\Windows\INetCache\Content.Word\Pie_statistics.png"/>
+            <wp:cNvGraphicFramePr>
+              <a:graphicFrameLocks xmlns:a="http://schemas.openxmlformats.org/drawingml/2006/main" noChangeAspect="1"/>
+            </wp:cNvGraphicFramePr>
+            <a:graphic xmlns:a="http://schemas.openxmlformats.org/drawingml/2006/main">
+              <a:graphicData uri="http://schemas.openxmlformats.org/drawingml/2006/picture">
+                <pic:pic xmlns:pic="http://schemas.openxmlformats.org/drawingml/2006/picture">
+                  <pic:nvPicPr>
+                    <pic:cNvPr id="0" name="Picture 17" descr="C:\Users\Raj\AppData\Local\Microsoft\Windows\INetCache\Content.Word\Pie_statistics.png"/>
+                    <pic:cNvPicPr>
+                      <a:picLocks noChangeAspect="1" noChangeArrowheads="1"/>
+                    </pic:cNvPicPr>
+                  </pic:nvPicPr>
+                  <pic:blipFill>
+                    <a:blip r:embed="rId15" cstate="print">
                       <a:extLst>
                         <a:ext uri="{28A0092B-C50C-407E-A947-70E740481C1C}">
                           <a14:useLocalDpi xmlns:a14="http://schemas.microsoft.com/office/drawing/2010/main" val="0"/>
@@ -938,130 +1317,41 @@
           <w:sz w:val="28"/>
           <w:szCs w:val="28"/>
         </w:rPr>
-        <w:lastRenderedPageBreak/>
-        <w:t xml:space="preserve">10: </w:t>
-      </w:r>
-      <w:proofErr w:type="spellStart"/>
-      <w:r>
-        <w:rPr>
-          <w:sz w:val="28"/>
-          <w:szCs w:val="28"/>
-        </w:rPr>
-        <w:t>Statistcs_PIE</w:t>
-      </w:r>
-      <w:proofErr w:type="spellEnd"/>
-    </w:p>
-    <w:p>
-      <w:pPr>
-        <w:rPr>
-          <w:sz w:val="28"/>
-          <w:szCs w:val="28"/>
-        </w:rPr>
-      </w:pPr>
-      <w:r>
-        <w:rPr>
-          <w:noProof/>
-          <w:sz w:val="28"/>
-          <w:szCs w:val="28"/>
-        </w:rPr>
-        <w:drawing>
-          <wp:inline distT="0" distB="0" distL="0" distR="0">
-            <wp:extent cx="7398385" cy="4161155"/>
-            <wp:effectExtent l="0" t="0" r="0" b="0"/>
-            <wp:docPr id="11" name="Picture 11" descr="C:\Users\Raj\AppData\Local\Microsoft\Windows\INetCache\Content.Word\Pie_statistics.png"/>
-            <wp:cNvGraphicFramePr>
-              <a:graphicFrameLocks xmlns:a="http://schemas.openxmlformats.org/drawingml/2006/main" noChangeAspect="1"/>
-            </wp:cNvGraphicFramePr>
-            <a:graphic xmlns:a="http://schemas.openxmlformats.org/drawingml/2006/main">
-              <a:graphicData uri="http://schemas.openxmlformats.org/drawingml/2006/picture">
-                <pic:pic xmlns:pic="http://schemas.openxmlformats.org/drawingml/2006/picture">
-                  <pic:nvPicPr>
-                    <pic:cNvPr id="0" name="Picture 17" descr="C:\Users\Raj\AppData\Local\Microsoft\Windows\INetCache\Content.Word\Pie_statistics.png"/>
-                    <pic:cNvPicPr>
-                      <a:picLocks noChangeAspect="1" noChangeArrowheads="1"/>
-                    </pic:cNvPicPr>
-                  </pic:nvPicPr>
-                  <pic:blipFill>
-                    <a:blip r:embed="rId13" cstate="print">
-                      <a:extLst>
-                        <a:ext uri="{28A0092B-C50C-407E-A947-70E740481C1C}">
-                          <a14:useLocalDpi xmlns:a14="http://schemas.microsoft.com/office/drawing/2010/main" val="0"/>
-                        </a:ext>
-                      </a:extLst>
-                    </a:blip>
-                    <a:srcRect/>
-                    <a:stretch>
-                      <a:fillRect/>
-                    </a:stretch>
-                  </pic:blipFill>
-                  <pic:spPr bwMode="auto">
-                    <a:xfrm>
-                      <a:off x="0" y="0"/>
-                      <a:ext cx="7398385" cy="4161155"/>
-                    </a:xfrm>
-                    <a:prstGeom prst="rect">
-                      <a:avLst/>
-                    </a:prstGeom>
-                    <a:noFill/>
-                    <a:ln>
-                      <a:noFill/>
-                    </a:ln>
-                  </pic:spPr>
-                </pic:pic>
-              </a:graphicData>
-            </a:graphic>
-          </wp:inline>
-        </w:drawing>
-      </w:r>
-    </w:p>
-    <w:p>
-      <w:pPr>
-        <w:rPr>
-          <w:sz w:val="28"/>
-          <w:szCs w:val="28"/>
-        </w:rPr>
-      </w:pPr>
-    </w:p>
-    <w:p>
-      <w:pPr>
-        <w:rPr>
-          <w:sz w:val="28"/>
-          <w:szCs w:val="28"/>
-        </w:rPr>
-      </w:pPr>
-      <w:r>
-        <w:rPr>
-          <w:sz w:val="28"/>
-          <w:szCs w:val="28"/>
-        </w:rPr>
-        <w:t xml:space="preserve">11: </w:t>
-      </w:r>
-      <w:proofErr w:type="spellStart"/>
-      <w:r>
-        <w:rPr>
-          <w:sz w:val="28"/>
-          <w:szCs w:val="28"/>
-        </w:rPr>
-        <w:t>Statistcs</w:t>
-      </w:r>
-      <w:proofErr w:type="spellEnd"/>
-      <w:r>
-        <w:rPr>
-          <w:sz w:val="28"/>
-          <w:szCs w:val="28"/>
-        </w:rPr>
-        <w:t xml:space="preserve"> Bar and Line</w:t>
-      </w:r>
-    </w:p>
-    <w:p>
-      <w:pPr>
-        <w:rPr>
-          <w:sz w:val="28"/>
-          <w:szCs w:val="28"/>
-        </w:rPr>
-      </w:pPr>
+        <w:t>13</w:t>
+      </w:r>
       <w:bookmarkStart w:id="0" w:name="_GoBack"/>
       <w:bookmarkEnd w:id="0"/>
+      <w:r>
+        <w:rPr>
+          <w:sz w:val="28"/>
+          <w:szCs w:val="28"/>
+        </w:rPr>
+        <w:t xml:space="preserve">: </w:t>
+      </w:r>
+      <w:proofErr w:type="spellStart"/>
+      <w:r>
+        <w:rPr>
+          <w:sz w:val="28"/>
+          <w:szCs w:val="28"/>
+        </w:rPr>
+        <w:t>Statistcs</w:t>
+      </w:r>
+      <w:proofErr w:type="spellEnd"/>
+      <w:r>
+        <w:rPr>
+          <w:sz w:val="28"/>
+          <w:szCs w:val="28"/>
+        </w:rPr>
+        <w:t xml:space="preserve"> Bar and Line</w:t>
+      </w:r>
+    </w:p>
+    <w:p>
+      <w:pPr>
+        <w:rPr>
+          <w:sz w:val="28"/>
+          <w:szCs w:val="28"/>
+        </w:rPr>
+      </w:pPr>
       <w:r>
         <w:rPr>
           <w:noProof/>
@@ -1086,7 +1376,7 @@
                     </pic:cNvPicPr>
                   </pic:nvPicPr>
                   <pic:blipFill>
-                    <a:blip r:embed="rId14" cstate="print">
+                    <a:blip r:embed="rId16" cstate="print">
                       <a:extLst>
                         <a:ext uri="{28A0092B-C50C-407E-A947-70E740481C1C}">
                           <a14:useLocalDpi xmlns:a14="http://schemas.microsoft.com/office/drawing/2010/main" val="0"/>

</xml_diff>

<commit_message>
added donughnut chart images to output
</commit_message>
<xml_diff>
--- a/Blueprint/CSP 586 Project - Hegde,Nagaraj/OUTPUTS.docx
+++ b/Blueprint/CSP 586 Project - Hegde,Nagaraj/OUTPUTS.docx
@@ -782,7 +782,85 @@
           <w:szCs w:val="28"/>
         </w:rPr>
         <w:lastRenderedPageBreak/>
-        <w:t xml:space="preserve">8: Statistics </w:t>
+        <w:t>8. Doughnut  Chart:</w:t>
+      </w:r>
+    </w:p>
+    <w:p>
+      <w:pPr>
+        <w:rPr>
+          <w:sz w:val="28"/>
+          <w:szCs w:val="28"/>
+        </w:rPr>
+      </w:pPr>
+      <w:r>
+        <w:rPr>
+          <w:noProof/>
+        </w:rPr>
+        <w:drawing>
+          <wp:inline distT="0" distB="0" distL="0" distR="0" wp14:anchorId="3029231C" wp14:editId="7ADFB39D">
+            <wp:extent cx="7406640" cy="3667125"/>
+            <wp:effectExtent l="0" t="0" r="3810" b="9525"/>
+            <wp:docPr id="15" name="Picture 15"/>
+            <wp:cNvGraphicFramePr>
+              <a:graphicFrameLocks xmlns:a="http://schemas.openxmlformats.org/drawingml/2006/main" noChangeAspect="1"/>
+            </wp:cNvGraphicFramePr>
+            <a:graphic xmlns:a="http://schemas.openxmlformats.org/drawingml/2006/main">
+              <a:graphicData uri="http://schemas.openxmlformats.org/drawingml/2006/picture">
+                <pic:pic xmlns:pic="http://schemas.openxmlformats.org/drawingml/2006/picture">
+                  <pic:nvPicPr>
+                    <pic:cNvPr id="1" name=""/>
+                    <pic:cNvPicPr/>
+                  </pic:nvPicPr>
+                  <pic:blipFill>
+                    <a:blip r:embed="rId11"/>
+                    <a:stretch>
+                      <a:fillRect/>
+                    </a:stretch>
+                  </pic:blipFill>
+                  <pic:spPr>
+                    <a:xfrm>
+                      <a:off x="0" y="0"/>
+                      <a:ext cx="7406640" cy="3667125"/>
+                    </a:xfrm>
+                    <a:prstGeom prst="rect">
+                      <a:avLst/>
+                    </a:prstGeom>
+                  </pic:spPr>
+                </pic:pic>
+              </a:graphicData>
+            </a:graphic>
+          </wp:inline>
+        </w:drawing>
+      </w:r>
+    </w:p>
+    <w:p>
+      <w:pPr>
+        <w:rPr>
+          <w:sz w:val="28"/>
+          <w:szCs w:val="28"/>
+        </w:rPr>
+      </w:pPr>
+    </w:p>
+    <w:p>
+      <w:pPr>
+        <w:rPr>
+          <w:sz w:val="28"/>
+          <w:szCs w:val="28"/>
+        </w:rPr>
+      </w:pPr>
+      <w:r>
+        <w:rPr>
+          <w:sz w:val="28"/>
+          <w:szCs w:val="28"/>
+        </w:rPr>
+        <w:t>9</w:t>
+      </w:r>
+      <w:r>
+        <w:rPr>
+          <w:sz w:val="28"/>
+          <w:szCs w:val="28"/>
+        </w:rPr>
+        <w:t xml:space="preserve">: Statistics </w:t>
       </w:r>
       <w:r>
         <w:rPr>
@@ -808,7 +886,7 @@
                     </pic:cNvPicPr>
                   </pic:nvPicPr>
                   <pic:blipFill>
-                    <a:blip r:embed="rId11" cstate="print">
+                    <a:blip r:embed="rId12" cstate="print">
                       <a:extLst>
                         <a:ext uri="{28A0092B-C50C-407E-A947-70E740481C1C}">
                           <a14:useLocalDpi xmlns:a14="http://schemas.microsoft.com/office/drawing/2010/main" val="0"/>
@@ -860,7 +938,15 @@
           <w:sz w:val="28"/>
           <w:szCs w:val="28"/>
         </w:rPr>
-        <w:t>9: Statistics Error</w:t>
+        <w:lastRenderedPageBreak/>
+        <w:t>10</w:t>
+      </w:r>
+      <w:r>
+        <w:rPr>
+          <w:sz w:val="28"/>
+          <w:szCs w:val="28"/>
+        </w:rPr>
+        <w:t>: Statistics Error</w:t>
       </w:r>
       <w:r>
         <w:rPr>
@@ -930,7 +1016,7 @@
                     </pic:cNvPicPr>
                   </pic:nvPicPr>
                   <pic:blipFill>
-                    <a:blip r:embed="rId12">
+                    <a:blip r:embed="rId13">
                       <a:extLst>
                         <a:ext uri="{28A0092B-C50C-407E-A947-70E740481C1C}">
                           <a14:useLocalDpi xmlns:a14="http://schemas.microsoft.com/office/drawing/2010/main" val="0"/>
@@ -990,7 +1076,14 @@
           <w:sz w:val="28"/>
           <w:szCs w:val="28"/>
         </w:rPr>
-        <w:t>10.</w:t>
+        <w:t>11</w:t>
+      </w:r>
+      <w:r>
+        <w:rPr>
+          <w:sz w:val="28"/>
+          <w:szCs w:val="28"/>
+        </w:rPr>
+        <w:t>.</w:t>
       </w:r>
       <w:r>
         <w:rPr>
@@ -1018,14 +1111,7 @@
           <w:sz w:val="28"/>
           <w:szCs w:val="28"/>
         </w:rPr>
-        <w:t xml:space="preserve"> if </w:t>
-      </w:r>
-      <w:r>
-        <w:rPr>
-          <w:sz w:val="28"/>
-          <w:szCs w:val="28"/>
-        </w:rPr>
-        <w:t>more than one numerical filter is applied</w:t>
+        <w:t xml:space="preserve"> if more than one numerical filter is applied</w:t>
       </w:r>
     </w:p>
     <w:p>
@@ -1057,7 +1143,7 @@
                     </pic:cNvPicPr>
                   </pic:nvPicPr>
                   <pic:blipFill>
-                    <a:blip r:embed="rId13">
+                    <a:blip r:embed="rId14">
                       <a:extLst>
                         <a:ext uri="{28A0092B-C50C-407E-A947-70E740481C1C}">
                           <a14:useLocalDpi xmlns:a14="http://schemas.microsoft.com/office/drawing/2010/main" val="0"/>
@@ -1109,7 +1195,8 @@
           <w:sz w:val="28"/>
           <w:szCs w:val="28"/>
         </w:rPr>
-        <w:t>11</w:t>
+        <w:lastRenderedPageBreak/>
+        <w:t>12</w:t>
       </w:r>
       <w:r>
         <w:rPr>
@@ -1162,7 +1249,7 @@
                     </pic:cNvPicPr>
                   </pic:nvPicPr>
                   <pic:blipFill>
-                    <a:blip r:embed="rId14">
+                    <a:blip r:embed="rId15">
                       <a:extLst>
                         <a:ext uri="{28A0092B-C50C-407E-A947-70E740481C1C}">
                           <a14:useLocalDpi xmlns:a14="http://schemas.microsoft.com/office/drawing/2010/main" val="0"/>
@@ -1214,25 +1301,29 @@
           <w:sz w:val="28"/>
           <w:szCs w:val="28"/>
         </w:rPr>
-        <w:lastRenderedPageBreak/>
-        <w:t>12</w:t>
-      </w:r>
-      <w:r>
-        <w:rPr>
-          <w:sz w:val="28"/>
-          <w:szCs w:val="28"/>
-        </w:rPr>
-        <w:t xml:space="preserve">: </w:t>
-      </w:r>
-      <w:proofErr w:type="spellStart"/>
-      <w:r>
-        <w:rPr>
-          <w:sz w:val="28"/>
-          <w:szCs w:val="28"/>
-        </w:rPr>
-        <w:t>Statistcs_PIE</w:t>
-      </w:r>
-      <w:proofErr w:type="spellEnd"/>
+        <w:t>13</w:t>
+      </w:r>
+      <w:r>
+        <w:rPr>
+          <w:sz w:val="28"/>
+          <w:szCs w:val="28"/>
+        </w:rPr>
+        <w:t>: Statist</w:t>
+      </w:r>
+      <w:r>
+        <w:rPr>
+          <w:sz w:val="28"/>
+          <w:szCs w:val="28"/>
+        </w:rPr>
+        <w:t xml:space="preserve">ics </w:t>
+      </w:r>
+      <w:r>
+        <w:rPr>
+          <w:sz w:val="28"/>
+          <w:szCs w:val="28"/>
+        </w:rPr>
+        <w:t>PIE</w:t>
+      </w:r>
     </w:p>
     <w:p>
       <w:pPr>
@@ -1260,117 +1351,6 @@
                 <pic:pic xmlns:pic="http://schemas.openxmlformats.org/drawingml/2006/picture">
                   <pic:nvPicPr>
                     <pic:cNvPr id="0" name="Picture 17" descr="C:\Users\Raj\AppData\Local\Microsoft\Windows\INetCache\Content.Word\Pie_statistics.png"/>
-                    <pic:cNvPicPr>
-                      <a:picLocks noChangeAspect="1" noChangeArrowheads="1"/>
-                    </pic:cNvPicPr>
-                  </pic:nvPicPr>
-                  <pic:blipFill>
-                    <a:blip r:embed="rId15" cstate="print">
-                      <a:extLst>
-                        <a:ext uri="{28A0092B-C50C-407E-A947-70E740481C1C}">
-                          <a14:useLocalDpi xmlns:a14="http://schemas.microsoft.com/office/drawing/2010/main" val="0"/>
-                        </a:ext>
-                      </a:extLst>
-                    </a:blip>
-                    <a:srcRect/>
-                    <a:stretch>
-                      <a:fillRect/>
-                    </a:stretch>
-                  </pic:blipFill>
-                  <pic:spPr bwMode="auto">
-                    <a:xfrm>
-                      <a:off x="0" y="0"/>
-                      <a:ext cx="7398385" cy="4161155"/>
-                    </a:xfrm>
-                    <a:prstGeom prst="rect">
-                      <a:avLst/>
-                    </a:prstGeom>
-                    <a:noFill/>
-                    <a:ln>
-                      <a:noFill/>
-                    </a:ln>
-                  </pic:spPr>
-                </pic:pic>
-              </a:graphicData>
-            </a:graphic>
-          </wp:inline>
-        </w:drawing>
-      </w:r>
-    </w:p>
-    <w:p>
-      <w:pPr>
-        <w:rPr>
-          <w:sz w:val="28"/>
-          <w:szCs w:val="28"/>
-        </w:rPr>
-      </w:pPr>
-    </w:p>
-    <w:p>
-      <w:pPr>
-        <w:rPr>
-          <w:sz w:val="28"/>
-          <w:szCs w:val="28"/>
-        </w:rPr>
-      </w:pPr>
-      <w:r>
-        <w:rPr>
-          <w:sz w:val="28"/>
-          <w:szCs w:val="28"/>
-        </w:rPr>
-        <w:t>13</w:t>
-      </w:r>
-      <w:bookmarkStart w:id="0" w:name="_GoBack"/>
-      <w:bookmarkEnd w:id="0"/>
-      <w:r>
-        <w:rPr>
-          <w:sz w:val="28"/>
-          <w:szCs w:val="28"/>
-        </w:rPr>
-        <w:t xml:space="preserve">: </w:t>
-      </w:r>
-      <w:proofErr w:type="spellStart"/>
-      <w:r>
-        <w:rPr>
-          <w:sz w:val="28"/>
-          <w:szCs w:val="28"/>
-        </w:rPr>
-        <w:t>Statistcs</w:t>
-      </w:r>
-      <w:proofErr w:type="spellEnd"/>
-      <w:r>
-        <w:rPr>
-          <w:sz w:val="28"/>
-          <w:szCs w:val="28"/>
-        </w:rPr>
-        <w:t xml:space="preserve"> Bar and Line</w:t>
-      </w:r>
-    </w:p>
-    <w:p>
-      <w:pPr>
-        <w:rPr>
-          <w:sz w:val="28"/>
-          <w:szCs w:val="28"/>
-        </w:rPr>
-      </w:pPr>
-      <w:r>
-        <w:rPr>
-          <w:noProof/>
-          <w:sz w:val="28"/>
-          <w:szCs w:val="28"/>
-        </w:rPr>
-        <w:drawing>
-          <wp:inline distT="0" distB="0" distL="0" distR="0">
-            <wp:extent cx="7398385" cy="4161155"/>
-            <wp:effectExtent l="0" t="0" r="0" b="0"/>
-            <wp:docPr id="12" name="Picture 12" descr="C:\Users\Raj\AppData\Local\Microsoft\Windows\INetCache\Content.Word\bar_line_statistics.png"/>
-            <wp:cNvGraphicFramePr>
-              <a:graphicFrameLocks xmlns:a="http://schemas.openxmlformats.org/drawingml/2006/main" noChangeAspect="1"/>
-            </wp:cNvGraphicFramePr>
-            <a:graphic xmlns:a="http://schemas.openxmlformats.org/drawingml/2006/main">
-              <a:graphicData uri="http://schemas.openxmlformats.org/drawingml/2006/picture">
-                <pic:pic xmlns:pic="http://schemas.openxmlformats.org/drawingml/2006/picture">
-                  <pic:nvPicPr>
-                    <pic:cNvPr id="0" name="Picture 18" descr="C:\Users\Raj\AppData\Local\Microsoft\Windows\INetCache\Content.Word\bar_line_statistics.png"/>
                     <pic:cNvPicPr>
                       <a:picLocks noChangeAspect="1" noChangeArrowheads="1"/>
                     </pic:cNvPicPr>
@@ -1407,6 +1387,203 @@
           </wp:inline>
         </w:drawing>
       </w:r>
+    </w:p>
+    <w:p>
+      <w:pPr>
+        <w:rPr>
+          <w:sz w:val="28"/>
+          <w:szCs w:val="28"/>
+        </w:rPr>
+      </w:pPr>
+    </w:p>
+    <w:p>
+      <w:pPr>
+        <w:rPr>
+          <w:sz w:val="28"/>
+          <w:szCs w:val="28"/>
+        </w:rPr>
+      </w:pPr>
+      <w:r>
+        <w:rPr>
+          <w:sz w:val="28"/>
+          <w:szCs w:val="28"/>
+        </w:rPr>
+        <w:lastRenderedPageBreak/>
+        <w:t>14</w:t>
+      </w:r>
+      <w:r>
+        <w:rPr>
+          <w:sz w:val="28"/>
+          <w:szCs w:val="28"/>
+        </w:rPr>
+        <w:t>: Statist</w:t>
+      </w:r>
+      <w:r>
+        <w:rPr>
+          <w:sz w:val="28"/>
+          <w:szCs w:val="28"/>
+        </w:rPr>
+        <w:t>i</w:t>
+      </w:r>
+      <w:r>
+        <w:rPr>
+          <w:sz w:val="28"/>
+          <w:szCs w:val="28"/>
+        </w:rPr>
+        <w:t>cs Bar and Line</w:t>
+      </w:r>
+    </w:p>
+    <w:p>
+      <w:pPr>
+        <w:rPr>
+          <w:sz w:val="28"/>
+          <w:szCs w:val="28"/>
+        </w:rPr>
+      </w:pPr>
+      <w:r>
+        <w:rPr>
+          <w:noProof/>
+          <w:sz w:val="28"/>
+          <w:szCs w:val="28"/>
+        </w:rPr>
+        <w:drawing>
+          <wp:inline distT="0" distB="0" distL="0" distR="0">
+            <wp:extent cx="7398385" cy="4161155"/>
+            <wp:effectExtent l="0" t="0" r="0" b="0"/>
+            <wp:docPr id="12" name="Picture 12" descr="C:\Users\Raj\AppData\Local\Microsoft\Windows\INetCache\Content.Word\bar_line_statistics.png"/>
+            <wp:cNvGraphicFramePr>
+              <a:graphicFrameLocks xmlns:a="http://schemas.openxmlformats.org/drawingml/2006/main" noChangeAspect="1"/>
+            </wp:cNvGraphicFramePr>
+            <a:graphic xmlns:a="http://schemas.openxmlformats.org/drawingml/2006/main">
+              <a:graphicData uri="http://schemas.openxmlformats.org/drawingml/2006/picture">
+                <pic:pic xmlns:pic="http://schemas.openxmlformats.org/drawingml/2006/picture">
+                  <pic:nvPicPr>
+                    <pic:cNvPr id="0" name="Picture 18" descr="C:\Users\Raj\AppData\Local\Microsoft\Windows\INetCache\Content.Word\bar_line_statistics.png"/>
+                    <pic:cNvPicPr>
+                      <a:picLocks noChangeAspect="1" noChangeArrowheads="1"/>
+                    </pic:cNvPicPr>
+                  </pic:nvPicPr>
+                  <pic:blipFill>
+                    <a:blip r:embed="rId17" cstate="print">
+                      <a:extLst>
+                        <a:ext uri="{28A0092B-C50C-407E-A947-70E740481C1C}">
+                          <a14:useLocalDpi xmlns:a14="http://schemas.microsoft.com/office/drawing/2010/main" val="0"/>
+                        </a:ext>
+                      </a:extLst>
+                    </a:blip>
+                    <a:srcRect/>
+                    <a:stretch>
+                      <a:fillRect/>
+                    </a:stretch>
+                  </pic:blipFill>
+                  <pic:spPr bwMode="auto">
+                    <a:xfrm>
+                      <a:off x="0" y="0"/>
+                      <a:ext cx="7398385" cy="4161155"/>
+                    </a:xfrm>
+                    <a:prstGeom prst="rect">
+                      <a:avLst/>
+                    </a:prstGeom>
+                    <a:noFill/>
+                    <a:ln>
+                      <a:noFill/>
+                    </a:ln>
+                  </pic:spPr>
+                </pic:pic>
+              </a:graphicData>
+            </a:graphic>
+          </wp:inline>
+        </w:drawing>
+      </w:r>
+    </w:p>
+    <w:p>
+      <w:pPr>
+        <w:rPr>
+          <w:sz w:val="28"/>
+          <w:szCs w:val="28"/>
+        </w:rPr>
+      </w:pPr>
+    </w:p>
+    <w:p>
+      <w:pPr>
+        <w:rPr>
+          <w:sz w:val="28"/>
+          <w:szCs w:val="28"/>
+        </w:rPr>
+      </w:pPr>
+      <w:r>
+        <w:rPr>
+          <w:sz w:val="28"/>
+          <w:szCs w:val="28"/>
+        </w:rPr>
+        <w:t>15. Statistics Doughnut Chart</w:t>
+      </w:r>
+    </w:p>
+    <w:p>
+      <w:pPr>
+        <w:rPr>
+          <w:sz w:val="28"/>
+          <w:szCs w:val="28"/>
+        </w:rPr>
+      </w:pPr>
+      <w:bookmarkStart w:id="0" w:name="_GoBack"/>
+      <w:r>
+        <w:rPr>
+          <w:noProof/>
+        </w:rPr>
+        <w:drawing>
+          <wp:inline distT="0" distB="0" distL="0" distR="0" wp14:anchorId="6406AD40" wp14:editId="33295D3D">
+            <wp:extent cx="7406640" cy="3566160"/>
+            <wp:effectExtent l="0" t="0" r="3810" b="0"/>
+            <wp:docPr id="16" name="Picture 16"/>
+            <wp:cNvGraphicFramePr>
+              <a:graphicFrameLocks xmlns:a="http://schemas.openxmlformats.org/drawingml/2006/main" noChangeAspect="1"/>
+            </wp:cNvGraphicFramePr>
+            <a:graphic xmlns:a="http://schemas.openxmlformats.org/drawingml/2006/main">
+              <a:graphicData uri="http://schemas.openxmlformats.org/drawingml/2006/picture">
+                <pic:pic xmlns:pic="http://schemas.openxmlformats.org/drawingml/2006/picture">
+                  <pic:nvPicPr>
+                    <pic:cNvPr id="1" name=""/>
+                    <pic:cNvPicPr/>
+                  </pic:nvPicPr>
+                  <pic:blipFill>
+                    <a:blip r:embed="rId18"/>
+                    <a:stretch>
+                      <a:fillRect/>
+                    </a:stretch>
+                  </pic:blipFill>
+                  <pic:spPr>
+                    <a:xfrm>
+                      <a:off x="0" y="0"/>
+                      <a:ext cx="7406640" cy="3566160"/>
+                    </a:xfrm>
+                    <a:prstGeom prst="rect">
+                      <a:avLst/>
+                    </a:prstGeom>
+                  </pic:spPr>
+                </pic:pic>
+              </a:graphicData>
+            </a:graphic>
+          </wp:inline>
+        </w:drawing>
+      </w:r>
+      <w:bookmarkEnd w:id="0"/>
+    </w:p>
+    <w:p>
+      <w:pPr>
+        <w:rPr>
+          <w:sz w:val="28"/>
+          <w:szCs w:val="28"/>
+        </w:rPr>
+      </w:pPr>
+    </w:p>
+    <w:p>
+      <w:pPr>
+        <w:rPr>
+          <w:sz w:val="28"/>
+          <w:szCs w:val="28"/>
+        </w:rPr>
+      </w:pPr>
     </w:p>
     <w:sectPr>
       <w:pgSz w:w="12240" w:h="15840"/>

</xml_diff>